<commit_message>
Sat and bug fixes
</commit_message>
<xml_diff>
--- a/Documentation/Getting_started.docx
+++ b/Documentation/Getting_started.docx
@@ -57,41 +57,94 @@
         <w:rPr>
           <w:lang w:val="en-US"/>
         </w:rPr>
-        <w:t>You can open three types of files:</w:t>
-      </w:r>
-    </w:p>
-    <w:p>
-      <w:pPr>
-        <w:rPr>
-          <w:lang w:val="en-US"/>
-        </w:rPr>
-      </w:pPr>
-      <w:r>
-        <w:rPr>
-          <w:lang w:val="en-US"/>
-        </w:rPr>
-        <w:t>Soil, which will appear as solid grey bars at the bottom of the graph. These are what the soil is currently. These are identified by the program if they have “Soil” in their name.</w:t>
-      </w:r>
-    </w:p>
-    <w:p>
-      <w:pPr>
-        <w:rPr>
-          <w:lang w:val="en-US"/>
-        </w:rPr>
-      </w:pPr>
-      <w:r>
-        <w:rPr>
-          <w:lang w:val="en-US"/>
-        </w:rPr>
-        <w:t>Ideal, which will show as green outline bars, are what the soil should be at. Max values are an indicated multiple of ideal values, these are what the soil should stay under. These are identified by the program if they have “Ideal” in their name</w:t>
-      </w:r>
+        <w:t>All files should contain:</w:t>
+      </w:r>
+    </w:p>
+    <w:p>
+      <w:pPr>
+        <w:rPr>
+          <w:lang w:val="en-US"/>
+        </w:rPr>
+      </w:pPr>
+      <w:r>
+        <w:rPr>
+          <w:lang w:val="en-US"/>
+        </w:rPr>
+        <w:t>Nutrient names like “Nitrogen”</w:t>
+      </w:r>
+    </w:p>
+    <w:p>
+      <w:pPr>
+        <w:rPr>
+          <w:lang w:val="en-US"/>
+        </w:rPr>
+      </w:pPr>
+      <w:r>
+        <w:rPr>
+          <w:lang w:val="en-US"/>
+        </w:rPr>
+        <w:t>The unit’s mg/kg, g/sqm and % (Other units do not work)</w:t>
+      </w:r>
+    </w:p>
+    <w:p>
+      <w:pPr>
+        <w:rPr>
+          <w:lang w:val="en-US"/>
+        </w:rPr>
+      </w:pPr>
+      <w:r>
+        <w:rPr>
+          <w:lang w:val="en-US"/>
+        </w:rPr>
+        <w:t>And values like 0.0156</w:t>
+      </w:r>
+    </w:p>
+    <w:p>
+      <w:pPr>
+        <w:rPr>
+          <w:lang w:val="en-US"/>
+        </w:rPr>
+      </w:pPr>
       <w:bookmarkStart w:id="0" w:name="_GoBack"/>
       <w:bookmarkEnd w:id="0"/>
-      <w:r>
-        <w:rPr>
-          <w:lang w:val="en-US"/>
-        </w:rPr>
-        <w:t>.</w:t>
+    </w:p>
+    <w:p>
+      <w:pPr>
+        <w:rPr>
+          <w:lang w:val="en-US"/>
+        </w:rPr>
+      </w:pPr>
+      <w:r>
+        <w:rPr>
+          <w:lang w:val="en-US"/>
+        </w:rPr>
+        <w:t>You can open three types of files:</w:t>
+      </w:r>
+    </w:p>
+    <w:p>
+      <w:pPr>
+        <w:rPr>
+          <w:lang w:val="en-US"/>
+        </w:rPr>
+      </w:pPr>
+      <w:r>
+        <w:rPr>
+          <w:lang w:val="en-US"/>
+        </w:rPr>
+        <w:t>Soil, which will appear as solid grey bars at the bottom of the graph. These are what the soil is currently. These are identified by the program if they have “Soil” in their name.</w:t>
+      </w:r>
+    </w:p>
+    <w:p>
+      <w:pPr>
+        <w:rPr>
+          <w:lang w:val="en-US"/>
+        </w:rPr>
+      </w:pPr>
+      <w:r>
+        <w:rPr>
+          <w:lang w:val="en-US"/>
+        </w:rPr>
+        <w:t>Ideal, which will show as green outline bars, are what the soil should be at. Max values are an indicated multiple of ideal values, these are what the soil should stay under. These are identified by the program if they have “Ideal” in their name.</w:t>
       </w:r>
     </w:p>
     <w:p>

</xml_diff>